<commit_message>
updated word document with github path
</commit_message>
<xml_diff>
--- a/module-6/Fuller-6_2.docx
+++ b/module-6/Fuller-6_2.docx
@@ -10,30 +10,32 @@
     </w:p>
     <w:p>
       <w:r>
-        <w:t>11/</w:t>
-      </w:r>
-      <w:r>
-        <w:t>23</w:t>
-      </w:r>
-      <w:r>
-        <w:t>/2024</w:t>
+        <w:t>11/23/2024</w:t>
       </w:r>
     </w:p>
     <w:p>
       <w:r>
-        <w:t xml:space="preserve">CSD 310 – Assignment </w:t>
+        <w:t>CSD 310 – Assignment 6.2</w:t>
       </w:r>
-      <w:r>
-        <w:t>6</w:t>
-      </w:r>
-      <w:r>
-        <w:t>.2</w:t>
-      </w:r>
+    </w:p>
+    <w:p/>
+    <w:p>
+      <w:hyperlink r:id="rId4" w:history="1">
+        <w:r>
+          <w:rPr>
+            <w:rStyle w:val="Hyperlink"/>
+          </w:rPr>
+          <w:t>https://github.com/techNeutral/csd-310/tree/main/module-6</w:t>
+        </w:r>
+      </w:hyperlink>
     </w:p>
     <w:bookmarkEnd w:id="0"/>
     <w:p/>
     <w:p>
       <w:r>
+        <w:rPr>
+          <w:noProof/>
+        </w:rPr>
         <w:drawing>
           <wp:inline distT="0" distB="0" distL="0" distR="0" wp14:anchorId="39A8E981" wp14:editId="4778AEB2">
             <wp:extent cx="5943600" cy="5934710"/>
@@ -50,7 +52,7 @@
                     <pic:cNvPicPr/>
                   </pic:nvPicPr>
                   <pic:blipFill>
-                    <a:blip r:embed="rId4"/>
+                    <a:blip r:embed="rId5"/>
                     <a:stretch>
                       <a:fillRect/>
                     </a:stretch>
@@ -73,6 +75,9 @@
     </w:p>
     <w:p>
       <w:r>
+        <w:rPr>
+          <w:noProof/>
+        </w:rPr>
         <w:lastRenderedPageBreak/>
         <w:drawing>
           <wp:inline distT="0" distB="0" distL="0" distR="0" wp14:anchorId="2A5311A2" wp14:editId="6B7744B8">
@@ -90,7 +95,7 @@
                     <pic:cNvPicPr/>
                   </pic:nvPicPr>
                   <pic:blipFill>
-                    <a:blip r:embed="rId5"/>
+                    <a:blip r:embed="rId6"/>
                     <a:stretch>
                       <a:fillRect/>
                     </a:stretch>
@@ -113,6 +118,9 @@
     </w:p>
     <w:p>
       <w:r>
+        <w:rPr>
+          <w:noProof/>
+        </w:rPr>
         <w:drawing>
           <wp:inline distT="0" distB="0" distL="0" distR="0" wp14:anchorId="110EF91F" wp14:editId="4F3A1D37">
             <wp:extent cx="5943600" cy="713740"/>
@@ -129,7 +137,7 @@
                     <pic:cNvPicPr/>
                   </pic:nvPicPr>
                   <pic:blipFill>
-                    <a:blip r:embed="rId6"/>
+                    <a:blip r:embed="rId7"/>
                     <a:stretch>
                       <a:fillRect/>
                     </a:stretch>
@@ -1074,6 +1082,29 @@
       <w:spacing w:val="5"/>
     </w:rPr>
   </w:style>
+  <w:style w:type="character" w:styleId="Hyperlink">
+    <w:name w:val="Hyperlink"/>
+    <w:basedOn w:val="DefaultParagraphFont"/>
+    <w:uiPriority w:val="99"/>
+    <w:unhideWhenUsed/>
+    <w:rsid w:val="003F3A20"/>
+    <w:rPr>
+      <w:color w:val="467886" w:themeColor="hyperlink"/>
+      <w:u w:val="single"/>
+    </w:rPr>
+  </w:style>
+  <w:style w:type="character" w:styleId="UnresolvedMention">
+    <w:name w:val="Unresolved Mention"/>
+    <w:basedOn w:val="DefaultParagraphFont"/>
+    <w:uiPriority w:val="99"/>
+    <w:semiHidden/>
+    <w:unhideWhenUsed/>
+    <w:rsid w:val="003F3A20"/>
+    <w:rPr>
+      <w:color w:val="605E5C"/>
+      <w:shd w:val="clear" w:color="auto" w:fill="E1DFDD"/>
+    </w:rPr>
+  </w:style>
 </w:styles>
 </file>
 

</xml_diff>